<commit_message>
updates to slides / shen's example after discussion with AS/AP
</commit_message>
<xml_diff>
--- a/Editorial-Correspondance/A review of competitive measures.docx
+++ b/Editorial-Correspondance/A review of competitive measures.docx
@@ -634,21 +634,7 @@
         <w:rPr>
           <w:rFonts w:eastAsiaTheme="minorEastAsia"/>
         </w:rPr>
-        <w:t xml:space="preserve"> (same as 2</w:t>
-      </w:r>
-      <w:proofErr w:type="gramStart"/>
-      <w:r>
-        <w:rPr>
-          <w:rFonts w:eastAsiaTheme="minorEastAsia"/>
-        </w:rPr>
-        <w:t>SFC..?</w:t>
-      </w:r>
-      <w:proofErr w:type="gramEnd"/>
-      <w:r>
-        <w:rPr>
-          <w:rFonts w:eastAsiaTheme="minorEastAsia"/>
-        </w:rPr>
-        <w:t xml:space="preserve">) </w:t>
+        <w:t xml:space="preserve"> (same as 2SFC..?) </w:t>
       </w:r>
     </w:p>
     <w:p>
@@ -1448,15 +1434,7 @@
     </w:p>
     <w:p>
       <w:r>
-        <w:t xml:space="preserve">SA is not accessibility – </w:t>
-      </w:r>
-      <w:proofErr w:type="gramStart"/>
-      <w:r>
-        <w:t>it’s</w:t>
-      </w:r>
-      <w:proofErr w:type="gramEnd"/>
-      <w:r>
-        <w:t xml:space="preserve"> availability. </w:t>
+        <w:t xml:space="preserve">SA is not accessibility – it’s availability. </w:t>
       </w:r>
     </w:p>
     <w:p>
@@ -1468,23 +1446,15 @@
         </w:numPr>
       </w:pPr>
       <w:r>
-        <w:t xml:space="preserve">Greedy population is not allowed as the base assumption. This is realistic in how people </w:t>
-      </w:r>
-      <w:proofErr w:type="gramStart"/>
-      <w:r>
-        <w:t>actually use</w:t>
-      </w:r>
-      <w:proofErr w:type="gramEnd"/>
-      <w:r>
-        <w:t xml:space="preserve"> an opportunity (1 person per opp). </w:t>
+        <w:t xml:space="preserve">Greedy population is not allowed as the base assumption. This is realistic in how people actually use an opportunity (1 person per opp). </w:t>
+      </w:r>
+    </w:p>
+    <w:p>
+      <w:r>
+        <w:t>Next this is shen’s but put in a dif way.</w:t>
       </w:r>
     </w:p>
     <w:p/>
-    <w:p>
-      <w:r>
-        <w:t>Next this is shen’s but put in a dif way.</w:t>
-      </w:r>
-    </w:p>
     <w:p>
       <w:pPr>
         <w:rPr>
@@ -1684,7 +1654,6 @@
         </w:rPr>
         <w:t>is the population of zone </w:t>
       </w:r>
-      <w:proofErr w:type="gramStart"/>
       <w:r>
         <w:rPr>
           <w:rStyle w:val="Emphasis"/>
@@ -1695,7 +1664,6 @@
         </w:rPr>
         <w:t>i</w:t>
       </w:r>
-      <w:proofErr w:type="gramEnd"/>
     </w:p>
     <w:p>
       <w:pPr>
@@ -2448,21 +2416,13 @@
         <w:rPr>
           <w:highlight w:val="yellow"/>
         </w:rPr>
-        <w:t xml:space="preserve">Jeff Allen’s Competitive </w:t>
-      </w:r>
-      <w:proofErr w:type="gramStart"/>
-      <w:r>
-        <w:rPr>
-          <w:highlight w:val="yellow"/>
-        </w:rPr>
-        <w:t>measure</w:t>
-      </w:r>
-      <w:r>
-        <w:t>..</w:t>
-      </w:r>
-      <w:proofErr w:type="gramEnd"/>
-      <w:r>
-        <w:t xml:space="preserve"> not sure how to solve this</w:t>
+        <w:t>Jeff Allen’s Competitive measure</w:t>
+      </w:r>
+      <w:r>
+        <w:t xml:space="preserve">.. </w:t>
+      </w:r>
+      <w:r>
+        <w:t>the solved example is in Spatial-Availability-Refreshed.Rmd</w:t>
       </w:r>
     </w:p>
     <w:p>
@@ -2648,21 +2608,7 @@
         <w:rPr>
           <w:rFonts w:eastAsiaTheme="minorEastAsia"/>
         </w:rPr>
-        <w:t xml:space="preserve"> of j</w:t>
-      </w:r>
-      <w:proofErr w:type="gramStart"/>
-      <w:r>
-        <w:rPr>
-          <w:rFonts w:eastAsiaTheme="minorEastAsia"/>
-        </w:rPr>
-        <w:t>/(</w:t>
-      </w:r>
-      <w:proofErr w:type="gramEnd"/>
-      <w:r>
-        <w:rPr>
-          <w:rFonts w:eastAsiaTheme="minorEastAsia"/>
-        </w:rPr>
-        <w:t>weighted population/accessibility of i)</w:t>
+        <w:t xml:space="preserve"> of j/(weighted population/accessibility of i)</w:t>
       </w:r>
     </w:p>
     <w:p>
@@ -2914,15 +2860,7 @@
         <w:ind w:left="360"/>
       </w:pPr>
       <w:r>
-        <w:t xml:space="preserve">Assume </w:t>
-      </w:r>
-      <w:proofErr w:type="gramStart"/>
-      <w:r>
-        <w:t>Lj,n</w:t>
-      </w:r>
-      <w:proofErr w:type="gramEnd"/>
-      <w:r>
-        <w:t xml:space="preserve"> = 1</w:t>
+        <w:t>Assume Lj,n = 1</w:t>
       </w:r>
     </w:p>
     <w:p>
@@ -3469,21 +3407,7 @@
         <w:rPr>
           <w:rFonts w:eastAsiaTheme="minorEastAsia"/>
         </w:rPr>
-        <w:t xml:space="preserve"> = </w:t>
-      </w:r>
-      <w:proofErr w:type="gramStart"/>
-      <w:r>
-        <w:rPr>
-          <w:rFonts w:eastAsiaTheme="minorEastAsia"/>
-        </w:rPr>
-        <w:t>1 ,</w:t>
-      </w:r>
-      <w:proofErr w:type="gramEnd"/>
-      <w:r>
-        <w:rPr>
-          <w:rFonts w:eastAsiaTheme="minorEastAsia"/>
-        </w:rPr>
-        <w:t xml:space="preserve"> converged! </w:t>
+        <w:t xml:space="preserve"> = 1 , converged! </w:t>
       </w:r>
     </w:p>
     <w:p>
@@ -3495,15 +3419,7 @@
         </w:numPr>
       </w:pPr>
       <w:r>
-        <w:t xml:space="preserve">The iterative procedure – </w:t>
-      </w:r>
-      <w:proofErr w:type="gramStart"/>
-      <w:r>
-        <w:t>doesn’t</w:t>
-      </w:r>
-      <w:proofErr w:type="gramEnd"/>
-      <w:r>
-        <w:t xml:space="preserve"> take long but it does require the process</w:t>
+        <w:t>The iterative procedure – doesn’t take long but it does require the process</w:t>
       </w:r>
     </w:p>
     <w:p>
@@ -3543,7 +3459,6 @@
         </w:rPr>
         <w:t> = ∑</w:t>
       </w:r>
-      <w:proofErr w:type="gramStart"/>
       <w:r>
         <w:rPr>
           <w:rFonts w:ascii="Arial" w:hAnsi="Arial" w:cs="Arial"/>
@@ -3560,16 +3475,7 @@
           <w:color w:val="1C1D1E"/>
           <w:shd w:val="clear" w:color="auto" w:fill="FFFFFF"/>
         </w:rPr>
-        <w:t>  ,</w:t>
-      </w:r>
-      <w:proofErr w:type="gramEnd"/>
-      <w:r>
-        <w:rPr>
-          <w:rFonts w:ascii="Arial" w:hAnsi="Arial" w:cs="Arial"/>
-          <w:color w:val="1C1D1E"/>
-          <w:shd w:val="clear" w:color="auto" w:fill="FFFFFF"/>
-        </w:rPr>
-        <w:t xml:space="preserve"> which is a big assumption </w:t>
+        <w:t xml:space="preserve">  , which is a big assumption </w:t>
       </w:r>
     </w:p>
     <w:p>
@@ -3586,25 +3492,7 @@
           <w:color w:val="1C1D1E"/>
           <w:shd w:val="clear" w:color="auto" w:fill="FFFFFF"/>
         </w:rPr>
-        <w:t xml:space="preserve">Accessibly is still the basis of this – </w:t>
-      </w:r>
-      <w:proofErr w:type="gramStart"/>
-      <w:r>
-        <w:rPr>
-          <w:rFonts w:ascii="Arial" w:hAnsi="Arial" w:cs="Arial"/>
-          <w:color w:val="1C1D1E"/>
-          <w:shd w:val="clear" w:color="auto" w:fill="FFFFFF"/>
-        </w:rPr>
-        <w:t>it</w:t>
-      </w:r>
-      <w:proofErr w:type="gramEnd"/>
-      <w:r>
-        <w:rPr>
-          <w:rFonts w:ascii="Arial" w:hAnsi="Arial" w:cs="Arial"/>
-          <w:color w:val="1C1D1E"/>
-          <w:shd w:val="clear" w:color="auto" w:fill="FFFFFF"/>
-        </w:rPr>
-        <w:t xml:space="preserve"> constraints accessibility from both sides (greedy population)</w:t>
+        <w:t>Accessibly is still the basis of this – it constraints accessibility from both sides (greedy population)</w:t>
       </w:r>
     </w:p>
     <w:p>
@@ -3938,21 +3826,7 @@
         <w:rPr>
           <w:rFonts w:eastAsiaTheme="minorEastAsia"/>
         </w:rPr>
-        <w:t xml:space="preserve">. </w:t>
-      </w:r>
-      <w:proofErr w:type="gramStart"/>
-      <w:r>
-        <w:rPr>
-          <w:rFonts w:eastAsiaTheme="minorEastAsia"/>
-        </w:rPr>
-        <w:t>It’s</w:t>
-      </w:r>
-      <w:proofErr w:type="gramEnd"/>
-      <w:r>
-        <w:rPr>
-          <w:rFonts w:eastAsiaTheme="minorEastAsia"/>
-        </w:rPr>
-        <w:t xml:space="preserve"> simpler</w:t>
+        <w:t>. It’s simpler</w:t>
       </w:r>
       <w:r>
         <w:rPr>
@@ -6928,7 +6802,7 @@
 </file>
 
 <file path=customXml/itemProps4.xml><?xml version="1.0" encoding="utf-8"?>
-<ds:datastoreItem xmlns:ds="http://schemas.openxmlformats.org/officeDocument/2006/customXml" ds:itemID="{2AB956A0-F5D3-4AF5-BDB0-637518B99D7F}">
+<ds:datastoreItem xmlns:ds="http://schemas.openxmlformats.org/officeDocument/2006/customXml" ds:itemID="{E46A7340-4705-46D7-AC39-58CC9496BA98}">
   <ds:schemaRefs>
     <ds:schemaRef ds:uri="http://schemas.openxmlformats.org/officeDocument/2006/bibliography"/>
   </ds:schemaRefs>

</xml_diff>

<commit_message>
Final NECTAR presentation version
</commit_message>
<xml_diff>
--- a/Editorial-Correspondance/A review of competitive measures.docx
+++ b/Editorial-Correspondance/A review of competitive measures.docx
@@ -276,12 +276,14 @@
         </w:rPr>
         <w:t xml:space="preserve"> </w:t>
       </w:r>
+      <w:proofErr w:type="spellStart"/>
       <w:r>
         <w:t>D</w:t>
       </w:r>
       <w:r>
         <w:t>sd</w:t>
       </w:r>
+      <w:proofErr w:type="spellEnd"/>
       <w:r>
         <w:t xml:space="preserve"> plain</w:t>
       </w:r>
@@ -634,7 +636,7 @@
         <w:rPr>
           <w:rFonts w:eastAsiaTheme="minorEastAsia"/>
         </w:rPr>
-        <w:t xml:space="preserve"> (same as 2SFC..?) </w:t>
+        <w:t xml:space="preserve"> (same as 2SFC) </w:t>
       </w:r>
     </w:p>
     <w:p>
@@ -1434,7 +1436,15 @@
     </w:p>
     <w:p>
       <w:r>
-        <w:t xml:space="preserve">SA is not accessibility – it’s availability. </w:t>
+        <w:t xml:space="preserve">SA is not accessibility – </w:t>
+      </w:r>
+      <w:proofErr w:type="gramStart"/>
+      <w:r>
+        <w:t>it’s</w:t>
+      </w:r>
+      <w:proofErr w:type="gramEnd"/>
+      <w:r>
+        <w:t xml:space="preserve"> availability. </w:t>
       </w:r>
     </w:p>
     <w:p>
@@ -1446,12 +1456,44 @@
         </w:numPr>
       </w:pPr>
       <w:r>
-        <w:t xml:space="preserve">Greedy population is not allowed as the base assumption. This is realistic in how people actually use an opportunity (1 person per opp). </w:t>
+        <w:t xml:space="preserve">Greedy population is not allowed as the base assumption. This is realistic in how people </w:t>
+      </w:r>
+      <w:proofErr w:type="gramStart"/>
+      <w:r>
+        <w:t>actually use</w:t>
+      </w:r>
+      <w:proofErr w:type="gramEnd"/>
+      <w:r>
+        <w:t xml:space="preserve"> an opportunity (1 person per </w:t>
+      </w:r>
+      <w:proofErr w:type="spellStart"/>
+      <w:r>
+        <w:t>opp</w:t>
+      </w:r>
+      <w:proofErr w:type="spellEnd"/>
+      <w:r>
+        <w:t xml:space="preserve">). </w:t>
       </w:r>
     </w:p>
     <w:p>
       <w:r>
-        <w:t>Next this is shen’s but put in a dif way.</w:t>
+        <w:t xml:space="preserve">Next this is </w:t>
+      </w:r>
+      <w:proofErr w:type="spellStart"/>
+      <w:r>
+        <w:t>shen’s</w:t>
+      </w:r>
+      <w:proofErr w:type="spellEnd"/>
+      <w:r>
+        <w:t xml:space="preserve"> but put in a </w:t>
+      </w:r>
+      <w:proofErr w:type="spellStart"/>
+      <w:r>
+        <w:t>dif</w:t>
+      </w:r>
+      <w:proofErr w:type="spellEnd"/>
+      <w:r>
+        <w:t xml:space="preserve"> way.</w:t>
       </w:r>
     </w:p>
     <w:p/>
@@ -1468,7 +1510,15 @@
         <w:t xml:space="preserve"> W. Luo, F.H. Wang. Measures of spatial accessibility to health care in a GIS environment: synthesis and a case study in the Chicago region. </w:t>
       </w:r>
       <w:r>
-        <w:t xml:space="preserve">Environ. Plann. </w:t>
+        <w:t xml:space="preserve">Environ. </w:t>
+      </w:r>
+      <w:proofErr w:type="spellStart"/>
+      <w:r>
+        <w:t>Plann</w:t>
+      </w:r>
+      <w:proofErr w:type="spellEnd"/>
+      <w:r>
+        <w:t xml:space="preserve">. </w:t>
       </w:r>
       <w:r>
         <w:rPr>
@@ -1654,6 +1704,8 @@
         </w:rPr>
         <w:t>is the population of zone </w:t>
       </w:r>
+      <w:proofErr w:type="spellStart"/>
+      <w:proofErr w:type="gramStart"/>
       <w:r>
         <w:rPr>
           <w:rStyle w:val="Emphasis"/>
@@ -1664,6 +1716,8 @@
         </w:rPr>
         <w:t>i</w:t>
       </w:r>
+      <w:proofErr w:type="spellEnd"/>
+      <w:proofErr w:type="gramEnd"/>
     </w:p>
     <w:p>
       <w:pPr>
@@ -1865,6 +1919,7 @@
         </w:rPr>
         <w:t> for the population centres as the sum of the physician-to-population ratios </w:t>
       </w:r>
+      <w:proofErr w:type="spellStart"/>
       <w:r>
         <w:rPr>
           <w:rStyle w:val="Emphasis"/>
@@ -1886,6 +1941,7 @@
         </w:rPr>
         <w:t>j</w:t>
       </w:r>
+      <w:proofErr w:type="spellEnd"/>
       <w:r>
         <w:rPr>
           <w:rFonts w:ascii="Georgia" w:hAnsi="Georgia"/>
@@ -2416,14 +2472,30 @@
         <w:rPr>
           <w:highlight w:val="yellow"/>
         </w:rPr>
-        <w:t>Jeff Allen’s Competitive measure</w:t>
-      </w:r>
-      <w:r>
-        <w:t xml:space="preserve">.. </w:t>
-      </w:r>
-      <w:r>
-        <w:t>the solved example is in Spatial-Availability-Refreshed.Rmd</w:t>
-      </w:r>
+        <w:t xml:space="preserve">Jeff Allen’s Competitive </w:t>
+      </w:r>
+      <w:proofErr w:type="gramStart"/>
+      <w:r>
+        <w:rPr>
+          <w:highlight w:val="yellow"/>
+        </w:rPr>
+        <w:t>measure</w:t>
+      </w:r>
+      <w:r>
+        <w:t>..</w:t>
+      </w:r>
+      <w:proofErr w:type="gramEnd"/>
+      <w:r>
+        <w:t xml:space="preserve"> </w:t>
+      </w:r>
+      <w:r>
+        <w:t>the solved example is in Spatial-Availability-</w:t>
+      </w:r>
+      <w:proofErr w:type="spellStart"/>
+      <w:r>
+        <w:t>Refreshed.Rmd</w:t>
+      </w:r>
+      <w:proofErr w:type="spellEnd"/>
     </w:p>
     <w:p>
       <w:pPr>
@@ -2608,7 +2680,35 @@
         <w:rPr>
           <w:rFonts w:eastAsiaTheme="minorEastAsia"/>
         </w:rPr>
-        <w:t xml:space="preserve"> of j/(weighted population/accessibility of i)</w:t>
+        <w:t xml:space="preserve"> of j</w:t>
+      </w:r>
+      <w:proofErr w:type="gramStart"/>
+      <w:r>
+        <w:rPr>
+          <w:rFonts w:eastAsiaTheme="minorEastAsia"/>
+        </w:rPr>
+        <w:t>/(</w:t>
+      </w:r>
+      <w:proofErr w:type="gramEnd"/>
+      <w:r>
+        <w:rPr>
+          <w:rFonts w:eastAsiaTheme="minorEastAsia"/>
+        </w:rPr>
+        <w:t xml:space="preserve">weighted population/accessibility of </w:t>
+      </w:r>
+      <w:proofErr w:type="spellStart"/>
+      <w:r>
+        <w:rPr>
+          <w:rFonts w:eastAsiaTheme="minorEastAsia"/>
+        </w:rPr>
+        <w:t>i</w:t>
+      </w:r>
+      <w:proofErr w:type="spellEnd"/>
+      <w:r>
+        <w:rPr>
+          <w:rFonts w:eastAsiaTheme="minorEastAsia"/>
+        </w:rPr>
+        <w:t>)</w:t>
       </w:r>
     </w:p>
     <w:p>
@@ -2810,6 +2910,7 @@
         </w:rPr>
         <w:t>Convergence is guaranteed if ∑</w:t>
       </w:r>
+      <w:proofErr w:type="spellStart"/>
       <w:r>
         <w:rPr>
           <w:rFonts w:ascii="Arial" w:hAnsi="Arial" w:cs="Arial"/>
@@ -2820,6 +2921,7 @@
         </w:rPr>
         <w:t>Oj</w:t>
       </w:r>
+      <w:proofErr w:type="spellEnd"/>
       <w:r>
         <w:rPr>
           <w:rFonts w:ascii="Arial" w:hAnsi="Arial" w:cs="Arial"/>
@@ -2860,7 +2962,17 @@
         <w:ind w:left="360"/>
       </w:pPr>
       <w:r>
-        <w:t>Assume Lj,n = 1</w:t>
+        <w:t xml:space="preserve">Assume </w:t>
+      </w:r>
+      <w:proofErr w:type="spellStart"/>
+      <w:proofErr w:type="gramStart"/>
+      <w:r>
+        <w:t>Lj,n</w:t>
+      </w:r>
+      <w:proofErr w:type="spellEnd"/>
+      <w:proofErr w:type="gramEnd"/>
+      <w:r>
+        <w:t xml:space="preserve"> = 1</w:t>
       </w:r>
     </w:p>
     <w:p>
@@ -3407,7 +3519,21 @@
         <w:rPr>
           <w:rFonts w:eastAsiaTheme="minorEastAsia"/>
         </w:rPr>
-        <w:t xml:space="preserve"> = 1 , converged! </w:t>
+        <w:t xml:space="preserve"> = </w:t>
+      </w:r>
+      <w:proofErr w:type="gramStart"/>
+      <w:r>
+        <w:rPr>
+          <w:rFonts w:eastAsiaTheme="minorEastAsia"/>
+        </w:rPr>
+        <w:t>1 ,</w:t>
+      </w:r>
+      <w:proofErr w:type="gramEnd"/>
+      <w:r>
+        <w:rPr>
+          <w:rFonts w:eastAsiaTheme="minorEastAsia"/>
+        </w:rPr>
+        <w:t xml:space="preserve"> converged! </w:t>
       </w:r>
     </w:p>
     <w:p>
@@ -3419,7 +3545,15 @@
         </w:numPr>
       </w:pPr>
       <w:r>
-        <w:t>The iterative procedure – doesn’t take long but it does require the process</w:t>
+        <w:t xml:space="preserve">The iterative procedure – </w:t>
+      </w:r>
+      <w:proofErr w:type="gramStart"/>
+      <w:r>
+        <w:t>doesn’t</w:t>
+      </w:r>
+      <w:proofErr w:type="gramEnd"/>
+      <w:r>
+        <w:t xml:space="preserve"> take long but it does require the process</w:t>
       </w:r>
     </w:p>
     <w:p>
@@ -3441,6 +3575,7 @@
         </w:rPr>
         <w:t>∑</w:t>
       </w:r>
+      <w:proofErr w:type="spellStart"/>
       <w:r>
         <w:rPr>
           <w:rFonts w:ascii="Arial" w:hAnsi="Arial" w:cs="Arial"/>
@@ -3451,6 +3586,7 @@
         </w:rPr>
         <w:t>Oj</w:t>
       </w:r>
+      <w:proofErr w:type="spellEnd"/>
       <w:r>
         <w:rPr>
           <w:rFonts w:ascii="Arial" w:hAnsi="Arial" w:cs="Arial"/>
@@ -3459,6 +3595,7 @@
         </w:rPr>
         <w:t> = ∑</w:t>
       </w:r>
+      <w:proofErr w:type="gramStart"/>
       <w:r>
         <w:rPr>
           <w:rFonts w:ascii="Arial" w:hAnsi="Arial" w:cs="Arial"/>
@@ -3475,7 +3612,16 @@
           <w:color w:val="1C1D1E"/>
           <w:shd w:val="clear" w:color="auto" w:fill="FFFFFF"/>
         </w:rPr>
-        <w:t xml:space="preserve">  , which is a big assumption </w:t>
+        <w:t>  ,</w:t>
+      </w:r>
+      <w:proofErr w:type="gramEnd"/>
+      <w:r>
+        <w:rPr>
+          <w:rFonts w:ascii="Arial" w:hAnsi="Arial" w:cs="Arial"/>
+          <w:color w:val="1C1D1E"/>
+          <w:shd w:val="clear" w:color="auto" w:fill="FFFFFF"/>
+        </w:rPr>
+        <w:t xml:space="preserve"> which is a big assumption </w:t>
       </w:r>
     </w:p>
     <w:p>
@@ -3492,7 +3638,25 @@
           <w:color w:val="1C1D1E"/>
           <w:shd w:val="clear" w:color="auto" w:fill="FFFFFF"/>
         </w:rPr>
-        <w:t>Accessibly is still the basis of this – it constraints accessibility from both sides (greedy population)</w:t>
+        <w:t xml:space="preserve">Accessibly is still the basis of this – </w:t>
+      </w:r>
+      <w:proofErr w:type="gramStart"/>
+      <w:r>
+        <w:rPr>
+          <w:rFonts w:ascii="Arial" w:hAnsi="Arial" w:cs="Arial"/>
+          <w:color w:val="1C1D1E"/>
+          <w:shd w:val="clear" w:color="auto" w:fill="FFFFFF"/>
+        </w:rPr>
+        <w:t>it</w:t>
+      </w:r>
+      <w:proofErr w:type="gramEnd"/>
+      <w:r>
+        <w:rPr>
+          <w:rFonts w:ascii="Arial" w:hAnsi="Arial" w:cs="Arial"/>
+          <w:color w:val="1C1D1E"/>
+          <w:shd w:val="clear" w:color="auto" w:fill="FFFFFF"/>
+        </w:rPr>
+        <w:t xml:space="preserve"> constraints accessibility from both sides (greedy population)</w:t>
       </w:r>
     </w:p>
     <w:p>
@@ -3563,7 +3727,23 @@
         <w:t>.</w:t>
       </w:r>
       <w:r>
-        <w:t xml:space="preserve"> Maria Demitiry, Christopher D. Higgins, Antonio Páez, Eric J. Miller, Accessibility to primary care physicians: Comparing floating </w:t>
+        <w:t xml:space="preserve"> Maria </w:t>
+      </w:r>
+      <w:proofErr w:type="spellStart"/>
+      <w:r>
+        <w:t>Demitiry</w:t>
+      </w:r>
+      <w:proofErr w:type="spellEnd"/>
+      <w:r>
+        <w:t xml:space="preserve">, Christopher D. Higgins, Antonio </w:t>
+      </w:r>
+      <w:proofErr w:type="spellStart"/>
+      <w:r>
+        <w:t>Páez</w:t>
+      </w:r>
+      <w:proofErr w:type="spellEnd"/>
+      <w:r>
+        <w:t xml:space="preserve">, Eric J. Miller, Accessibility to primary care physicians: Comparing floating </w:t>
       </w:r>
       <w:r>
         <w:lastRenderedPageBreak/>
@@ -3826,7 +4006,21 @@
         <w:rPr>
           <w:rFonts w:eastAsiaTheme="minorEastAsia"/>
         </w:rPr>
-        <w:t>. It’s simpler</w:t>
+        <w:t xml:space="preserve">. </w:t>
+      </w:r>
+      <w:proofErr w:type="gramStart"/>
+      <w:r>
+        <w:rPr>
+          <w:rFonts w:eastAsiaTheme="minorEastAsia"/>
+        </w:rPr>
+        <w:t>It’s</w:t>
+      </w:r>
+      <w:proofErr w:type="gramEnd"/>
+      <w:r>
+        <w:rPr>
+          <w:rFonts w:eastAsiaTheme="minorEastAsia"/>
+        </w:rPr>
+        <w:t xml:space="preserve"> simpler</w:t>
       </w:r>
       <w:r>
         <w:rPr>
@@ -5023,76 +5217,6 @@
         </w:rPr>
         <w:t>0.8447683</w:t>
       </w:r>
-    </w:p>
-    <w:p>
-      <w:pPr>
-        <w:ind w:left="1080"/>
-        <w:rPr>
-          <w:lang w:val="fr-CA"/>
-        </w:rPr>
-      </w:pPr>
-    </w:p>
-    <w:p>
-      <w:pPr>
-        <w:rPr>
-          <w:lang w:val="fr-CA"/>
-        </w:rPr>
-      </w:pPr>
-    </w:p>
-    <w:p>
-      <w:pPr>
-        <w:rPr>
-          <w:lang w:val="fr-CA"/>
-        </w:rPr>
-      </w:pPr>
-    </w:p>
-    <w:p>
-      <w:pPr>
-        <w:pStyle w:val="ListParagraph"/>
-        <w:ind w:left="1440"/>
-        <w:rPr>
-          <w:lang w:val="fr-CA"/>
-        </w:rPr>
-      </w:pPr>
-    </w:p>
-    <w:p>
-      <w:pPr>
-        <w:ind w:left="360"/>
-        <w:rPr>
-          <w:lang w:val="fr-CA"/>
-        </w:rPr>
-      </w:pPr>
-    </w:p>
-    <w:p>
-      <w:pPr>
-        <w:rPr>
-          <w:lang w:val="fr-CA"/>
-        </w:rPr>
-      </w:pPr>
-    </w:p>
-    <w:p>
-      <w:pPr>
-        <w:pStyle w:val="ListParagraph"/>
-        <w:ind w:left="1440"/>
-        <w:rPr>
-          <w:lang w:val="fr-CA"/>
-        </w:rPr>
-      </w:pPr>
-    </w:p>
-    <w:p>
-      <w:pPr>
-        <w:rPr>
-          <w:lang w:val="fr-CA"/>
-        </w:rPr>
-      </w:pPr>
-    </w:p>
-    <w:p>
-      <w:pPr>
-        <w:ind w:left="360"/>
-        <w:rPr>
-          <w:lang w:val="fr-CA"/>
-        </w:rPr>
-      </w:pPr>
     </w:p>
     <w:p>
       <w:pPr>
@@ -6518,6 +6642,21 @@
 </file>
 
 <file path=customXml/item1.xml><?xml version="1.0" encoding="utf-8"?>
+<p:properties xmlns:p="http://schemas.microsoft.com/office/2006/metadata/properties" xmlns:xsi="http://www.w3.org/2001/XMLSchema-instance" xmlns:pc="http://schemas.microsoft.com/office/infopath/2007/PartnerControls">
+  <documentManagement/>
+</p:properties>
+</file>
+
+<file path=customXml/item2.xml><?xml version="1.0" encoding="utf-8"?>
+<?mso-contentType ?>
+<FormTemplates xmlns="http://schemas.microsoft.com/sharepoint/v3/contenttype/forms">
+  <Display>DocumentLibraryForm</Display>
+  <Edit>DocumentLibraryForm</Edit>
+  <New>DocumentLibraryForm</New>
+</FormTemplates>
+</file>
+
+<file path=customXml/item3.xml><?xml version="1.0" encoding="utf-8"?>
 <ct:contentTypeSchema xmlns:ct="http://schemas.microsoft.com/office/2006/metadata/contentType" xmlns:ma="http://schemas.microsoft.com/office/2006/metadata/properties/metaAttributes" ct:_="" ma:_="" ma:contentTypeName="Document" ma:contentTypeID="0x01010000984E2BF7B50D47987372A0847FF688" ma:contentTypeVersion="14" ma:contentTypeDescription="Create a new document." ma:contentTypeScope="" ma:versionID="de8f9eabc55756786dcef15ed09f7924">
   <xsd:schema xmlns:xsd="http://www.w3.org/2001/XMLSchema" xmlns:xs="http://www.w3.org/2001/XMLSchema" xmlns:p="http://schemas.microsoft.com/office/2006/metadata/properties" xmlns:ns3="036a3455-12b1-4210-8204-49f2d88d7693" xmlns:ns4="ba0b7299-1632-4483-8fd7-7601e0228f14" targetNamespace="http://schemas.microsoft.com/office/2006/metadata/properties" ma:root="true" ma:fieldsID="e6ae062bdcc8598b046aa513b634d727" ns3:_="" ns4:_="">
     <xsd:import namespace="036a3455-12b1-4210-8204-49f2d88d7693"/>
@@ -6746,26 +6885,28 @@
 </ct:contentTypeSchema>
 </file>
 
-<file path=customXml/item2.xml><?xml version="1.0" encoding="utf-8"?>
-<?mso-contentType ?>
-<FormTemplates xmlns="http://schemas.microsoft.com/sharepoint/v3/contenttype/forms">
-  <Display>DocumentLibraryForm</Display>
-  <Edit>DocumentLibraryForm</Edit>
-  <New>DocumentLibraryForm</New>
-</FormTemplates>
-</file>
-
-<file path=customXml/item3.xml><?xml version="1.0" encoding="utf-8"?>
-<p:properties xmlns:p="http://schemas.microsoft.com/office/2006/metadata/properties" xmlns:xsi="http://www.w3.org/2001/XMLSchema-instance" xmlns:pc="http://schemas.microsoft.com/office/infopath/2007/PartnerControls">
-  <documentManagement/>
-</p:properties>
-</file>
-
 <file path=customXml/item4.xml><?xml version="1.0" encoding="utf-8"?>
 <b:Sources xmlns:b="http://schemas.openxmlformats.org/officeDocument/2006/bibliography" xmlns="http://schemas.openxmlformats.org/officeDocument/2006/bibliography" SelectedStyle="\APASixthEditionOfficeOnline.xsl" StyleName="APA" Version="6"/>
 </file>
 
 <file path=customXml/itemProps1.xml><?xml version="1.0" encoding="utf-8"?>
+<ds:datastoreItem xmlns:ds="http://schemas.openxmlformats.org/officeDocument/2006/customXml" ds:itemID="{89E5EF1F-6C73-43F2-AE80-DED7559CC211}">
+  <ds:schemaRefs>
+    <ds:schemaRef ds:uri="http://schemas.microsoft.com/office/2006/metadata/properties"/>
+    <ds:schemaRef ds:uri="http://schemas.microsoft.com/office/infopath/2007/PartnerControls"/>
+  </ds:schemaRefs>
+</ds:datastoreItem>
+</file>
+
+<file path=customXml/itemProps2.xml><?xml version="1.0" encoding="utf-8"?>
+<ds:datastoreItem xmlns:ds="http://schemas.openxmlformats.org/officeDocument/2006/customXml" ds:itemID="{F40A0777-C1F7-4DC5-8E27-0F962DCB7E9A}">
+  <ds:schemaRefs>
+    <ds:schemaRef ds:uri="http://schemas.microsoft.com/sharepoint/v3/contenttype/forms"/>
+  </ds:schemaRefs>
+</ds:datastoreItem>
+</file>
+
+<file path=customXml/itemProps3.xml><?xml version="1.0" encoding="utf-8"?>
 <ds:datastoreItem xmlns:ds="http://schemas.openxmlformats.org/officeDocument/2006/customXml" ds:itemID="{3F92B462-522F-4B2A-B7F5-C6BE03649AC9}">
   <ds:schemaRefs>
     <ds:schemaRef ds:uri="http://schemas.microsoft.com/office/2006/metadata/contentType"/>
@@ -6784,25 +6925,8 @@
 </ds:datastoreItem>
 </file>
 
-<file path=customXml/itemProps2.xml><?xml version="1.0" encoding="utf-8"?>
-<ds:datastoreItem xmlns:ds="http://schemas.openxmlformats.org/officeDocument/2006/customXml" ds:itemID="{F40A0777-C1F7-4DC5-8E27-0F962DCB7E9A}">
-  <ds:schemaRefs>
-    <ds:schemaRef ds:uri="http://schemas.microsoft.com/sharepoint/v3/contenttype/forms"/>
-  </ds:schemaRefs>
-</ds:datastoreItem>
-</file>
-
-<file path=customXml/itemProps3.xml><?xml version="1.0" encoding="utf-8"?>
-<ds:datastoreItem xmlns:ds="http://schemas.openxmlformats.org/officeDocument/2006/customXml" ds:itemID="{89E5EF1F-6C73-43F2-AE80-DED7559CC211}">
-  <ds:schemaRefs>
-    <ds:schemaRef ds:uri="http://schemas.microsoft.com/office/2006/metadata/properties"/>
-    <ds:schemaRef ds:uri="http://schemas.microsoft.com/office/infopath/2007/PartnerControls"/>
-  </ds:schemaRefs>
-</ds:datastoreItem>
-</file>
-
 <file path=customXml/itemProps4.xml><?xml version="1.0" encoding="utf-8"?>
-<ds:datastoreItem xmlns:ds="http://schemas.openxmlformats.org/officeDocument/2006/customXml" ds:itemID="{E46A7340-4705-46D7-AC39-58CC9496BA98}">
+<ds:datastoreItem xmlns:ds="http://schemas.openxmlformats.org/officeDocument/2006/customXml" ds:itemID="{EBC0FB32-7CCD-493F-9CE5-37F385E92ACC}">
   <ds:schemaRefs>
     <ds:schemaRef ds:uri="http://schemas.openxmlformats.org/officeDocument/2006/bibliography"/>
   </ds:schemaRefs>

</xml_diff>

<commit_message>
updates on the final draft - AS
</commit_message>
<xml_diff>
--- a/Editorial-Correspondance/A review of competitive measures.docx
+++ b/Editorial-Correspondance/A review of competitive measures.docx
@@ -6642,21 +6642,6 @@
 </file>
 
 <file path=customXml/item1.xml><?xml version="1.0" encoding="utf-8"?>
-<p:properties xmlns:p="http://schemas.microsoft.com/office/2006/metadata/properties" xmlns:xsi="http://www.w3.org/2001/XMLSchema-instance" xmlns:pc="http://schemas.microsoft.com/office/infopath/2007/PartnerControls">
-  <documentManagement/>
-</p:properties>
-</file>
-
-<file path=customXml/item2.xml><?xml version="1.0" encoding="utf-8"?>
-<?mso-contentType ?>
-<FormTemplates xmlns="http://schemas.microsoft.com/sharepoint/v3/contenttype/forms">
-  <Display>DocumentLibraryForm</Display>
-  <Edit>DocumentLibraryForm</Edit>
-  <New>DocumentLibraryForm</New>
-</FormTemplates>
-</file>
-
-<file path=customXml/item3.xml><?xml version="1.0" encoding="utf-8"?>
 <ct:contentTypeSchema xmlns:ct="http://schemas.microsoft.com/office/2006/metadata/contentType" xmlns:ma="http://schemas.microsoft.com/office/2006/metadata/properties/metaAttributes" ct:_="" ma:_="" ma:contentTypeName="Document" ma:contentTypeID="0x01010000984E2BF7B50D47987372A0847FF688" ma:contentTypeVersion="14" ma:contentTypeDescription="Create a new document." ma:contentTypeScope="" ma:versionID="de8f9eabc55756786dcef15ed09f7924">
   <xsd:schema xmlns:xsd="http://www.w3.org/2001/XMLSchema" xmlns:xs="http://www.w3.org/2001/XMLSchema" xmlns:p="http://schemas.microsoft.com/office/2006/metadata/properties" xmlns:ns3="036a3455-12b1-4210-8204-49f2d88d7693" xmlns:ns4="ba0b7299-1632-4483-8fd7-7601e0228f14" targetNamespace="http://schemas.microsoft.com/office/2006/metadata/properties" ma:root="true" ma:fieldsID="e6ae062bdcc8598b046aa513b634d727" ns3:_="" ns4:_="">
     <xsd:import namespace="036a3455-12b1-4210-8204-49f2d88d7693"/>
@@ -6885,28 +6870,26 @@
 </ct:contentTypeSchema>
 </file>
 
+<file path=customXml/item2.xml><?xml version="1.0" encoding="utf-8"?>
+<?mso-contentType ?>
+<FormTemplates xmlns="http://schemas.microsoft.com/sharepoint/v3/contenttype/forms">
+  <Display>DocumentLibraryForm</Display>
+  <Edit>DocumentLibraryForm</Edit>
+  <New>DocumentLibraryForm</New>
+</FormTemplates>
+</file>
+
+<file path=customXml/item3.xml><?xml version="1.0" encoding="utf-8"?>
+<p:properties xmlns:p="http://schemas.microsoft.com/office/2006/metadata/properties" xmlns:xsi="http://www.w3.org/2001/XMLSchema-instance" xmlns:pc="http://schemas.microsoft.com/office/infopath/2007/PartnerControls">
+  <documentManagement/>
+</p:properties>
+</file>
+
 <file path=customXml/item4.xml><?xml version="1.0" encoding="utf-8"?>
 <b:Sources xmlns:b="http://schemas.openxmlformats.org/officeDocument/2006/bibliography" xmlns="http://schemas.openxmlformats.org/officeDocument/2006/bibliography" SelectedStyle="\APASixthEditionOfficeOnline.xsl" StyleName="APA" Version="6"/>
 </file>
 
 <file path=customXml/itemProps1.xml><?xml version="1.0" encoding="utf-8"?>
-<ds:datastoreItem xmlns:ds="http://schemas.openxmlformats.org/officeDocument/2006/customXml" ds:itemID="{89E5EF1F-6C73-43F2-AE80-DED7559CC211}">
-  <ds:schemaRefs>
-    <ds:schemaRef ds:uri="http://schemas.microsoft.com/office/2006/metadata/properties"/>
-    <ds:schemaRef ds:uri="http://schemas.microsoft.com/office/infopath/2007/PartnerControls"/>
-  </ds:schemaRefs>
-</ds:datastoreItem>
-</file>
-
-<file path=customXml/itemProps2.xml><?xml version="1.0" encoding="utf-8"?>
-<ds:datastoreItem xmlns:ds="http://schemas.openxmlformats.org/officeDocument/2006/customXml" ds:itemID="{F40A0777-C1F7-4DC5-8E27-0F962DCB7E9A}">
-  <ds:schemaRefs>
-    <ds:schemaRef ds:uri="http://schemas.microsoft.com/sharepoint/v3/contenttype/forms"/>
-  </ds:schemaRefs>
-</ds:datastoreItem>
-</file>
-
-<file path=customXml/itemProps3.xml><?xml version="1.0" encoding="utf-8"?>
 <ds:datastoreItem xmlns:ds="http://schemas.openxmlformats.org/officeDocument/2006/customXml" ds:itemID="{3F92B462-522F-4B2A-B7F5-C6BE03649AC9}">
   <ds:schemaRefs>
     <ds:schemaRef ds:uri="http://schemas.microsoft.com/office/2006/metadata/contentType"/>
@@ -6925,8 +6908,25 @@
 </ds:datastoreItem>
 </file>
 
+<file path=customXml/itemProps2.xml><?xml version="1.0" encoding="utf-8"?>
+<ds:datastoreItem xmlns:ds="http://schemas.openxmlformats.org/officeDocument/2006/customXml" ds:itemID="{F40A0777-C1F7-4DC5-8E27-0F962DCB7E9A}">
+  <ds:schemaRefs>
+    <ds:schemaRef ds:uri="http://schemas.microsoft.com/sharepoint/v3/contenttype/forms"/>
+  </ds:schemaRefs>
+</ds:datastoreItem>
+</file>
+
+<file path=customXml/itemProps3.xml><?xml version="1.0" encoding="utf-8"?>
+<ds:datastoreItem xmlns:ds="http://schemas.openxmlformats.org/officeDocument/2006/customXml" ds:itemID="{89E5EF1F-6C73-43F2-AE80-DED7559CC211}">
+  <ds:schemaRefs>
+    <ds:schemaRef ds:uri="http://schemas.microsoft.com/office/2006/metadata/properties"/>
+    <ds:schemaRef ds:uri="http://schemas.microsoft.com/office/infopath/2007/PartnerControls"/>
+  </ds:schemaRefs>
+</ds:datastoreItem>
+</file>
+
 <file path=customXml/itemProps4.xml><?xml version="1.0" encoding="utf-8"?>
-<ds:datastoreItem xmlns:ds="http://schemas.openxmlformats.org/officeDocument/2006/customXml" ds:itemID="{EBC0FB32-7CCD-493F-9CE5-37F385E92ACC}">
+<ds:datastoreItem xmlns:ds="http://schemas.openxmlformats.org/officeDocument/2006/customXml" ds:itemID="{92A4BE0F-B1AD-4ECF-B5B3-B54F7F341236}">
   <ds:schemaRefs>
     <ds:schemaRef ds:uri="http://schemas.openxmlformats.org/officeDocument/2006/bibliography"/>
   </ds:schemaRefs>

</xml_diff>